<commit_message>
implementing acitivity display for ruche/rucher
</commit_message>
<xml_diff>
--- a/doc/Sources/X-TPI-KevinAvdylaj-Rapport.docx
+++ b/doc/Sources/X-TPI-KevinAvdylaj-Rapport.docx
@@ -5854,7 +5854,7 @@
           <w:noProof/>
         </w:rPr>
         <w:drawing>
-          <wp:inline distT="0" distB="0" distL="0" distR="0" wp14:anchorId="06E51478" wp14:editId="2C357BD6">
+          <wp:inline distT="0" distB="0" distL="0" distR="0" wp14:anchorId="06E51478" wp14:editId="6061049B">
             <wp:extent cx="5760720" cy="617220"/>
             <wp:effectExtent l="0" t="0" r="0" b="0"/>
             <wp:docPr id="5" name="Image 5"/>
@@ -5976,7 +5976,7 @@
           <w:noProof/>
         </w:rPr>
         <w:drawing>
-          <wp:inline distT="0" distB="0" distL="0" distR="0" wp14:anchorId="2B90FCA3" wp14:editId="6401981D">
+          <wp:inline distT="0" distB="0" distL="0" distR="0" wp14:anchorId="2B90FCA3" wp14:editId="058BD46D">
             <wp:extent cx="5760720" cy="4272280"/>
             <wp:effectExtent l="0" t="0" r="0" b="0"/>
             <wp:docPr id="8" name="Image 8" descr="Une image contenant texte, capture d’écran, logiciel, Icône d’ordinateur&#10;&#10;Description générée automatiquement"/>
@@ -6035,7 +6035,7 @@
           <w:noProof/>
         </w:rPr>
         <w:drawing>
-          <wp:inline distT="0" distB="0" distL="0" distR="0" wp14:anchorId="786C3F36" wp14:editId="020A6642">
+          <wp:inline distT="0" distB="0" distL="0" distR="0" wp14:anchorId="786C3F36" wp14:editId="0925ADDE">
             <wp:extent cx="5760720" cy="3795395"/>
             <wp:effectExtent l="0" t="0" r="0" b="0"/>
             <wp:docPr id="9" name="Image 9" descr="Une image contenant texte, capture d’écran, logiciel, Page web&#10;&#10;Description générée automatiquement"/>
@@ -6094,7 +6094,7 @@
           <w:noProof/>
         </w:rPr>
         <w:drawing>
-          <wp:inline distT="0" distB="0" distL="0" distR="0" wp14:anchorId="2EFA3E77" wp14:editId="3FBAF309">
+          <wp:inline distT="0" distB="0" distL="0" distR="0" wp14:anchorId="2EFA3E77" wp14:editId="78F925A2">
             <wp:extent cx="5760720" cy="5544820"/>
             <wp:effectExtent l="0" t="0" r="0" b="0"/>
             <wp:docPr id="10" name="Image 10" descr="Une image contenant texte, capture d’écran, logiciel, Page web&#10;&#10;Description générée automatiquement"/>
@@ -6153,7 +6153,7 @@
           <w:noProof/>
         </w:rPr>
         <w:drawing>
-          <wp:inline distT="0" distB="0" distL="0" distR="0" wp14:anchorId="027DE546" wp14:editId="53C17539">
+          <wp:inline distT="0" distB="0" distL="0" distR="0" wp14:anchorId="027DE546" wp14:editId="42274E71">
             <wp:extent cx="5760720" cy="4806315"/>
             <wp:effectExtent l="0" t="0" r="0" b="0"/>
             <wp:docPr id="11" name="Image 11" descr="Une image contenant texte, capture d’écran, logiciel, Icône d’ordinateur&#10;&#10;Description générée automatiquement"/>
@@ -7005,6 +7005,9 @@
     </w:p>
     <w:p>
       <w:r>
+        <w:rPr>
+          <w:noProof/>
+        </w:rPr>
         <w:lastRenderedPageBreak/>
         <w:drawing>
           <wp:inline distT="0" distB="0" distL="0" distR="0" wp14:anchorId="3395A77F" wp14:editId="18776732">
@@ -7185,6 +7188,9 @@
         <w:t>Remplir la base de données</w:t>
       </w:r>
       <w:bookmarkEnd w:id="37"/>
+      <w:r>
+        <w:t xml:space="preserve"> </w:t>
+      </w:r>
     </w:p>
     <w:p>
       <w:pPr>
@@ -11494,8 +11500,10 @@
     <w:rsid w:val="00864505"/>
     <w:rsid w:val="008D411B"/>
     <w:rsid w:val="0090385D"/>
+    <w:rsid w:val="00950AA2"/>
     <w:rsid w:val="00960BE3"/>
     <w:rsid w:val="009632D5"/>
+    <w:rsid w:val="00993A5B"/>
     <w:rsid w:val="00A72895"/>
     <w:rsid w:val="00C7440D"/>
     <w:rsid w:val="00C92ADF"/>

</xml_diff>